<commit_message>
OrangeShell 2.0.0 Pre Release Update 2
</commit_message>
<xml_diff>
--- a/System/changelog.docx
+++ b/System/changelog.docx
@@ -246,8 +246,20 @@
           <w:sz w:val="32"/>
           <w:szCs w:val="32"/>
         </w:rPr>
-        <w:t>ROOT\System\helpdb</w:t>
-      </w:r>
+        <w:t>ROOT\System\</w:t>
+      </w:r>
+      <w:proofErr w:type="spellStart"/>
+      <w:r>
+        <w:rPr>
+          <w:rFonts w:ascii="Arial" w:hAnsi="Arial" w:cs="Arial"/>
+          <w:i/>
+          <w:iCs/>
+          <w:sz w:val="32"/>
+          <w:szCs w:val="32"/>
+        </w:rPr>
+        <w:t>helpdb</w:t>
+      </w:r>
+      <w:proofErr w:type="spellEnd"/>
       <w:r>
         <w:rPr>
           <w:rFonts w:ascii="Arial" w:hAnsi="Arial" w:cs="Arial"/>
@@ -492,7 +504,29 @@
           <w:sz w:val="32"/>
           <w:szCs w:val="32"/>
         </w:rPr>
-        <w:t>New sysinfo command</w:t>
+        <w:t xml:space="preserve">New </w:t>
+      </w:r>
+      <w:proofErr w:type="spellStart"/>
+      <w:r>
+        <w:rPr>
+          <w:rFonts w:ascii="Arial" w:hAnsi="Arial" w:cs="Arial"/>
+          <w:b/>
+          <w:bCs/>
+          <w:sz w:val="32"/>
+          <w:szCs w:val="32"/>
+        </w:rPr>
+        <w:t>sysinfo</w:t>
+      </w:r>
+      <w:proofErr w:type="spellEnd"/>
+      <w:r>
+        <w:rPr>
+          <w:rFonts w:ascii="Arial" w:hAnsi="Arial" w:cs="Arial"/>
+          <w:b/>
+          <w:bCs/>
+          <w:sz w:val="32"/>
+          <w:szCs w:val="32"/>
+        </w:rPr>
+        <w:t xml:space="preserve"> command</w:t>
       </w:r>
     </w:p>
     <w:p>
@@ -512,6 +546,7 @@
         </w:rPr>
         <w:t xml:space="preserve">The </w:t>
       </w:r>
+      <w:proofErr w:type="spellStart"/>
       <w:r>
         <w:rPr>
           <w:rFonts w:ascii="Arial" w:hAnsi="Arial" w:cs="Arial"/>
@@ -520,7 +555,18 @@
           <w:sz w:val="32"/>
           <w:szCs w:val="32"/>
         </w:rPr>
-        <w:t xml:space="preserve">sysinfo </w:t>
+        <w:t>sysinfo</w:t>
+      </w:r>
+      <w:proofErr w:type="spellEnd"/>
+      <w:r>
+        <w:rPr>
+          <w:rFonts w:ascii="Arial" w:hAnsi="Arial" w:cs="Arial"/>
+          <w:i/>
+          <w:iCs/>
+          <w:sz w:val="32"/>
+          <w:szCs w:val="32"/>
+        </w:rPr>
+        <w:t xml:space="preserve"> </w:t>
       </w:r>
       <w:r>
         <w:rPr>
@@ -657,7 +703,29 @@
           <w:sz w:val="32"/>
           <w:szCs w:val="32"/>
         </w:rPr>
-        <w:t>Home directory encryption can work even if you are CD’d into a different directory</w:t>
+        <w:t xml:space="preserve">Home directory encryption can work even if you are </w:t>
+      </w:r>
+      <w:proofErr w:type="spellStart"/>
+      <w:r>
+        <w:rPr>
+          <w:rFonts w:ascii="Arial" w:hAnsi="Arial" w:cs="Arial"/>
+          <w:b/>
+          <w:bCs/>
+          <w:sz w:val="32"/>
+          <w:szCs w:val="32"/>
+        </w:rPr>
+        <w:t>CD’d</w:t>
+      </w:r>
+      <w:proofErr w:type="spellEnd"/>
+      <w:r>
+        <w:rPr>
+          <w:rFonts w:ascii="Arial" w:hAnsi="Arial" w:cs="Arial"/>
+          <w:b/>
+          <w:bCs/>
+          <w:sz w:val="32"/>
+          <w:szCs w:val="32"/>
+        </w:rPr>
+        <w:t xml:space="preserve"> into a different directory</w:t>
       </w:r>
     </w:p>
     <w:p>
@@ -675,7 +743,25 @@
           <w:sz w:val="32"/>
           <w:szCs w:val="32"/>
         </w:rPr>
-        <w:t xml:space="preserve">There was a bug where if you were CD’d into a different directory, say </w:t>
+        <w:t xml:space="preserve">There was a bug where if you were </w:t>
+      </w:r>
+      <w:proofErr w:type="spellStart"/>
+      <w:r>
+        <w:rPr>
+          <w:rFonts w:ascii="Arial" w:hAnsi="Arial" w:cs="Arial"/>
+          <w:sz w:val="32"/>
+          <w:szCs w:val="32"/>
+        </w:rPr>
+        <w:t>CD’d</w:t>
+      </w:r>
+      <w:proofErr w:type="spellEnd"/>
+      <w:r>
+        <w:rPr>
+          <w:rFonts w:ascii="Arial" w:hAnsi="Arial" w:cs="Arial"/>
+          <w:sz w:val="32"/>
+          <w:szCs w:val="32"/>
+        </w:rPr>
+        <w:t xml:space="preserve"> into a different directory, say </w:t>
       </w:r>
       <w:r>
         <w:rPr>
@@ -828,7 +914,29 @@
           <w:sz w:val="32"/>
           <w:szCs w:val="32"/>
         </w:rPr>
-        <w:t>The getfile command</w:t>
+        <w:t xml:space="preserve">The </w:t>
+      </w:r>
+      <w:proofErr w:type="spellStart"/>
+      <w:r>
+        <w:rPr>
+          <w:rFonts w:ascii="Arial" w:hAnsi="Arial" w:cs="Arial"/>
+          <w:b/>
+          <w:bCs/>
+          <w:sz w:val="32"/>
+          <w:szCs w:val="32"/>
+        </w:rPr>
+        <w:t>getfile</w:t>
+      </w:r>
+      <w:proofErr w:type="spellEnd"/>
+      <w:r>
+        <w:rPr>
+          <w:rFonts w:ascii="Arial" w:hAnsi="Arial" w:cs="Arial"/>
+          <w:b/>
+          <w:bCs/>
+          <w:sz w:val="32"/>
+          <w:szCs w:val="32"/>
+        </w:rPr>
+        <w:t xml:space="preserve"> command</w:t>
       </w:r>
     </w:p>
     <w:p>
@@ -848,6 +956,7 @@
         </w:rPr>
         <w:t xml:space="preserve">The </w:t>
       </w:r>
+      <w:proofErr w:type="spellStart"/>
       <w:r>
         <w:rPr>
           <w:rFonts w:ascii="Arial" w:hAnsi="Arial" w:cs="Arial"/>
@@ -856,7 +965,18 @@
           <w:sz w:val="32"/>
           <w:szCs w:val="32"/>
         </w:rPr>
-        <w:t xml:space="preserve">getfile </w:t>
+        <w:t>getfile</w:t>
+      </w:r>
+      <w:proofErr w:type="spellEnd"/>
+      <w:r>
+        <w:rPr>
+          <w:rFonts w:ascii="Arial" w:hAnsi="Arial" w:cs="Arial"/>
+          <w:i/>
+          <w:iCs/>
+          <w:sz w:val="32"/>
+          <w:szCs w:val="32"/>
+        </w:rPr>
+        <w:t xml:space="preserve"> </w:t>
       </w:r>
       <w:r>
         <w:rPr>
@@ -880,7 +1000,16 @@
           <w:sz w:val="32"/>
           <w:szCs w:val="32"/>
         </w:rPr>
-        <w:t>the Orange</w:t>
+        <w:t xml:space="preserve">the </w:t>
+      </w:r>
+      <w:proofErr w:type="spellStart"/>
+      <w:r>
+        <w:rPr>
+          <w:rFonts w:ascii="Arial" w:hAnsi="Arial" w:cs="Arial"/>
+          <w:sz w:val="32"/>
+          <w:szCs w:val="32"/>
+        </w:rPr>
+        <w:t>Orange</w:t>
       </w:r>
       <w:r>
         <w:rPr>
@@ -896,7 +1025,16 @@
           <w:sz w:val="32"/>
           <w:szCs w:val="32"/>
         </w:rPr>
-        <w:t>_Cache folder in the System folder.</w:t>
+        <w:t>_Cache</w:t>
+      </w:r>
+      <w:proofErr w:type="spellEnd"/>
+      <w:r>
+        <w:rPr>
+          <w:rFonts w:ascii="Arial" w:hAnsi="Arial" w:cs="Arial"/>
+          <w:sz w:val="32"/>
+          <w:szCs w:val="32"/>
+        </w:rPr>
+        <w:t xml:space="preserve"> folder in the System folder.</w:t>
       </w:r>
     </w:p>
     <w:p>
@@ -940,8 +1078,20 @@
           <w:sz w:val="32"/>
           <w:szCs w:val="32"/>
         </w:rPr>
-        <w:t xml:space="preserve"> OrangeSH_Cache</w:t>
-      </w:r>
+        <w:t xml:space="preserve"> </w:t>
+      </w:r>
+      <w:proofErr w:type="spellStart"/>
+      <w:r>
+        <w:rPr>
+          <w:rFonts w:ascii="Arial" w:hAnsi="Arial" w:cs="Arial"/>
+          <w:b/>
+          <w:bCs/>
+          <w:sz w:val="32"/>
+          <w:szCs w:val="32"/>
+        </w:rPr>
+        <w:t>OrangeSH_Cache</w:t>
+      </w:r>
+      <w:proofErr w:type="spellEnd"/>
     </w:p>
     <w:p>
       <w:pPr>
@@ -958,7 +1108,43 @@
           <w:sz w:val="32"/>
           <w:szCs w:val="32"/>
         </w:rPr>
-        <w:t>The OrangeSH_Cache folder has cached files needed for the system and spawns on every startup. To save you space, it will auto-delete when you use the command “exit” to exit the system.</w:t>
+        <w:t xml:space="preserve">The </w:t>
+      </w:r>
+      <w:proofErr w:type="spellStart"/>
+      <w:r>
+        <w:rPr>
+          <w:rFonts w:ascii="Arial" w:hAnsi="Arial" w:cs="Arial"/>
+          <w:sz w:val="32"/>
+          <w:szCs w:val="32"/>
+        </w:rPr>
+        <w:t>OrangeSH_Cache</w:t>
+      </w:r>
+      <w:proofErr w:type="spellEnd"/>
+      <w:r>
+        <w:rPr>
+          <w:rFonts w:ascii="Arial" w:hAnsi="Arial" w:cs="Arial"/>
+          <w:sz w:val="32"/>
+          <w:szCs w:val="32"/>
+        </w:rPr>
+        <w:t xml:space="preserve"> folder has cached files needed for the system and spawns on every </w:t>
+      </w:r>
+      <w:proofErr w:type="spellStart"/>
+      <w:r>
+        <w:rPr>
+          <w:rFonts w:ascii="Arial" w:hAnsi="Arial" w:cs="Arial"/>
+          <w:sz w:val="32"/>
+          <w:szCs w:val="32"/>
+        </w:rPr>
+        <w:t>startup</w:t>
+      </w:r>
+      <w:proofErr w:type="spellEnd"/>
+      <w:r>
+        <w:rPr>
+          <w:rFonts w:ascii="Arial" w:hAnsi="Arial" w:cs="Arial"/>
+          <w:sz w:val="32"/>
+          <w:szCs w:val="32"/>
+        </w:rPr>
+        <w:t>. To save you space, it will auto-delete when you use the command “exit” to exit the system.</w:t>
       </w:r>
     </w:p>
     <w:p>
@@ -1014,14 +1200,6 @@
         </w:rPr>
         <w:t xml:space="preserve"> </w:t>
       </w:r>
-      <w:r>
-        <w:rPr>
-          <w:rFonts w:ascii="Arial" w:hAnsi="Arial" w:cs="Arial"/>
-          <w:sz w:val="32"/>
-          <w:szCs w:val="32"/>
-        </w:rPr>
-        <w:t>(to-do)</w:t>
-      </w:r>
     </w:p>
     <w:p>
       <w:pPr>
@@ -1082,15 +1260,7 @@
           <w:sz w:val="32"/>
           <w:szCs w:val="32"/>
         </w:rPr>
-        <w:t xml:space="preserve">User setup </w:t>
-      </w:r>
-      <w:r>
-        <w:rPr>
-          <w:rFonts w:ascii="Arial" w:hAnsi="Arial" w:cs="Arial"/>
-          <w:sz w:val="32"/>
-          <w:szCs w:val="32"/>
-        </w:rPr>
-        <w:t>(to-do)</w:t>
+        <w:t>The reboot command</w:t>
       </w:r>
     </w:p>
     <w:p>
@@ -1109,7 +1279,7 @@
           <w:szCs w:val="32"/>
         </w:rPr>
         <w:lastRenderedPageBreak/>
-        <w:t>User setup now auto installs any modules for you that you do not have, making OrangeShell setup more beginner-friendly.</w:t>
+        <w:t>The reboot command automatically encrypts your home directory now and is changed to “logout”</w:t>
       </w:r>
     </w:p>
     <w:sectPr>

</xml_diff>

<commit_message>
OPM Intergration PART 1
</commit_message>
<xml_diff>
--- a/System/changelog.docx
+++ b/System/changelog.docx
@@ -246,20 +246,8 @@
           <w:sz w:val="32"/>
           <w:szCs w:val="32"/>
         </w:rPr>
-        <w:t>ROOT\System\</w:t>
-      </w:r>
-      <w:proofErr w:type="spellStart"/>
-      <w:r>
-        <w:rPr>
-          <w:rFonts w:ascii="Arial" w:hAnsi="Arial" w:cs="Arial"/>
-          <w:i/>
-          <w:iCs/>
-          <w:sz w:val="32"/>
-          <w:szCs w:val="32"/>
-        </w:rPr>
-        <w:t>helpdb</w:t>
-      </w:r>
-      <w:proofErr w:type="spellEnd"/>
+        <w:t>ROOT\System\helpdb</w:t>
+      </w:r>
       <w:r>
         <w:rPr>
           <w:rFonts w:ascii="Arial" w:hAnsi="Arial" w:cs="Arial"/>
@@ -504,29 +492,7 @@
           <w:sz w:val="32"/>
           <w:szCs w:val="32"/>
         </w:rPr>
-        <w:t xml:space="preserve">New </w:t>
-      </w:r>
-      <w:proofErr w:type="spellStart"/>
-      <w:r>
-        <w:rPr>
-          <w:rFonts w:ascii="Arial" w:hAnsi="Arial" w:cs="Arial"/>
-          <w:b/>
-          <w:bCs/>
-          <w:sz w:val="32"/>
-          <w:szCs w:val="32"/>
-        </w:rPr>
-        <w:t>sysinfo</w:t>
-      </w:r>
-      <w:proofErr w:type="spellEnd"/>
-      <w:r>
-        <w:rPr>
-          <w:rFonts w:ascii="Arial" w:hAnsi="Arial" w:cs="Arial"/>
-          <w:b/>
-          <w:bCs/>
-          <w:sz w:val="32"/>
-          <w:szCs w:val="32"/>
-        </w:rPr>
-        <w:t xml:space="preserve"> command</w:t>
+        <w:t>New sysinfo command</w:t>
       </w:r>
     </w:p>
     <w:p>
@@ -546,7 +512,6 @@
         </w:rPr>
         <w:t xml:space="preserve">The </w:t>
       </w:r>
-      <w:proofErr w:type="spellStart"/>
       <w:r>
         <w:rPr>
           <w:rFonts w:ascii="Arial" w:hAnsi="Arial" w:cs="Arial"/>
@@ -555,18 +520,7 @@
           <w:sz w:val="32"/>
           <w:szCs w:val="32"/>
         </w:rPr>
-        <w:t>sysinfo</w:t>
-      </w:r>
-      <w:proofErr w:type="spellEnd"/>
-      <w:r>
-        <w:rPr>
-          <w:rFonts w:ascii="Arial" w:hAnsi="Arial" w:cs="Arial"/>
-          <w:i/>
-          <w:iCs/>
-          <w:sz w:val="32"/>
-          <w:szCs w:val="32"/>
-        </w:rPr>
-        <w:t xml:space="preserve"> </w:t>
+        <w:t xml:space="preserve">sysinfo </w:t>
       </w:r>
       <w:r>
         <w:rPr>
@@ -703,29 +657,7 @@
           <w:sz w:val="32"/>
           <w:szCs w:val="32"/>
         </w:rPr>
-        <w:t xml:space="preserve">Home directory encryption can work even if you are </w:t>
-      </w:r>
-      <w:proofErr w:type="spellStart"/>
-      <w:r>
-        <w:rPr>
-          <w:rFonts w:ascii="Arial" w:hAnsi="Arial" w:cs="Arial"/>
-          <w:b/>
-          <w:bCs/>
-          <w:sz w:val="32"/>
-          <w:szCs w:val="32"/>
-        </w:rPr>
-        <w:t>CD’d</w:t>
-      </w:r>
-      <w:proofErr w:type="spellEnd"/>
-      <w:r>
-        <w:rPr>
-          <w:rFonts w:ascii="Arial" w:hAnsi="Arial" w:cs="Arial"/>
-          <w:b/>
-          <w:bCs/>
-          <w:sz w:val="32"/>
-          <w:szCs w:val="32"/>
-        </w:rPr>
-        <w:t xml:space="preserve"> into a different directory</w:t>
+        <w:t>Home directory encryption can work even if you are CD’d into a different directory</w:t>
       </w:r>
     </w:p>
     <w:p>
@@ -743,25 +675,7 @@
           <w:sz w:val="32"/>
           <w:szCs w:val="32"/>
         </w:rPr>
-        <w:t xml:space="preserve">There was a bug where if you were </w:t>
-      </w:r>
-      <w:proofErr w:type="spellStart"/>
-      <w:r>
-        <w:rPr>
-          <w:rFonts w:ascii="Arial" w:hAnsi="Arial" w:cs="Arial"/>
-          <w:sz w:val="32"/>
-          <w:szCs w:val="32"/>
-        </w:rPr>
-        <w:t>CD’d</w:t>
-      </w:r>
-      <w:proofErr w:type="spellEnd"/>
-      <w:r>
-        <w:rPr>
-          <w:rFonts w:ascii="Arial" w:hAnsi="Arial" w:cs="Arial"/>
-          <w:sz w:val="32"/>
-          <w:szCs w:val="32"/>
-        </w:rPr>
-        <w:t xml:space="preserve"> into a different directory, say </w:t>
+        <w:t xml:space="preserve">There was a bug where if you were CD’d into a different directory, say </w:t>
       </w:r>
       <w:r>
         <w:rPr>
@@ -914,49 +828,26 @@
           <w:sz w:val="32"/>
           <w:szCs w:val="32"/>
         </w:rPr>
+        <w:t>The getfile command</w:t>
+      </w:r>
+    </w:p>
+    <w:p>
+      <w:pPr>
+        <w:ind w:left="720"/>
+        <w:rPr>
+          <w:rFonts w:ascii="Arial" w:hAnsi="Arial" w:cs="Arial"/>
+          <w:sz w:val="32"/>
+          <w:szCs w:val="32"/>
+        </w:rPr>
+      </w:pPr>
+      <w:r>
+        <w:rPr>
+          <w:rFonts w:ascii="Arial" w:hAnsi="Arial" w:cs="Arial"/>
+          <w:sz w:val="32"/>
+          <w:szCs w:val="32"/>
+        </w:rPr>
         <w:t xml:space="preserve">The </w:t>
       </w:r>
-      <w:proofErr w:type="spellStart"/>
-      <w:r>
-        <w:rPr>
-          <w:rFonts w:ascii="Arial" w:hAnsi="Arial" w:cs="Arial"/>
-          <w:b/>
-          <w:bCs/>
-          <w:sz w:val="32"/>
-          <w:szCs w:val="32"/>
-        </w:rPr>
-        <w:t>getfile</w:t>
-      </w:r>
-      <w:proofErr w:type="spellEnd"/>
-      <w:r>
-        <w:rPr>
-          <w:rFonts w:ascii="Arial" w:hAnsi="Arial" w:cs="Arial"/>
-          <w:b/>
-          <w:bCs/>
-          <w:sz w:val="32"/>
-          <w:szCs w:val="32"/>
-        </w:rPr>
-        <w:t xml:space="preserve"> command</w:t>
-      </w:r>
-    </w:p>
-    <w:p>
-      <w:pPr>
-        <w:ind w:left="720"/>
-        <w:rPr>
-          <w:rFonts w:ascii="Arial" w:hAnsi="Arial" w:cs="Arial"/>
-          <w:sz w:val="32"/>
-          <w:szCs w:val="32"/>
-        </w:rPr>
-      </w:pPr>
-      <w:r>
-        <w:rPr>
-          <w:rFonts w:ascii="Arial" w:hAnsi="Arial" w:cs="Arial"/>
-          <w:sz w:val="32"/>
-          <w:szCs w:val="32"/>
-        </w:rPr>
-        <w:t xml:space="preserve">The </w:t>
-      </w:r>
-      <w:proofErr w:type="spellStart"/>
       <w:r>
         <w:rPr>
           <w:rFonts w:ascii="Arial" w:hAnsi="Arial" w:cs="Arial"/>
@@ -965,18 +856,7 @@
           <w:sz w:val="32"/>
           <w:szCs w:val="32"/>
         </w:rPr>
-        <w:t>getfile</w:t>
-      </w:r>
-      <w:proofErr w:type="spellEnd"/>
-      <w:r>
-        <w:rPr>
-          <w:rFonts w:ascii="Arial" w:hAnsi="Arial" w:cs="Arial"/>
-          <w:i/>
-          <w:iCs/>
-          <w:sz w:val="32"/>
-          <w:szCs w:val="32"/>
-        </w:rPr>
-        <w:t xml:space="preserve"> </w:t>
+        <w:t xml:space="preserve">getfile </w:t>
       </w:r>
       <w:r>
         <w:rPr>
@@ -1000,16 +880,7 @@
           <w:sz w:val="32"/>
           <w:szCs w:val="32"/>
         </w:rPr>
-        <w:t xml:space="preserve">the </w:t>
-      </w:r>
-      <w:proofErr w:type="spellStart"/>
-      <w:r>
-        <w:rPr>
-          <w:rFonts w:ascii="Arial" w:hAnsi="Arial" w:cs="Arial"/>
-          <w:sz w:val="32"/>
-          <w:szCs w:val="32"/>
-        </w:rPr>
-        <w:t>Orange</w:t>
+        <w:t>the Orange</w:t>
       </w:r>
       <w:r>
         <w:rPr>
@@ -1025,16 +896,7 @@
           <w:sz w:val="32"/>
           <w:szCs w:val="32"/>
         </w:rPr>
-        <w:t>_Cache</w:t>
-      </w:r>
-      <w:proofErr w:type="spellEnd"/>
-      <w:r>
-        <w:rPr>
-          <w:rFonts w:ascii="Arial" w:hAnsi="Arial" w:cs="Arial"/>
-          <w:sz w:val="32"/>
-          <w:szCs w:val="32"/>
-        </w:rPr>
-        <w:t xml:space="preserve"> folder in the System folder.</w:t>
+        <w:t>_Cache folder in the System folder.</w:t>
       </w:r>
     </w:p>
     <w:p>
@@ -1078,73 +940,25 @@
           <w:sz w:val="32"/>
           <w:szCs w:val="32"/>
         </w:rPr>
-        <w:t xml:space="preserve"> </w:t>
-      </w:r>
-      <w:proofErr w:type="spellStart"/>
-      <w:r>
-        <w:rPr>
-          <w:rFonts w:ascii="Arial" w:hAnsi="Arial" w:cs="Arial"/>
-          <w:b/>
-          <w:bCs/>
-          <w:sz w:val="32"/>
-          <w:szCs w:val="32"/>
-        </w:rPr>
-        <w:t>OrangeSH_Cache</w:t>
-      </w:r>
-      <w:proofErr w:type="spellEnd"/>
-    </w:p>
-    <w:p>
-      <w:pPr>
-        <w:pStyle w:val="ListParagraph"/>
-        <w:rPr>
-          <w:rFonts w:ascii="Arial" w:hAnsi="Arial" w:cs="Arial"/>
-          <w:sz w:val="32"/>
-          <w:szCs w:val="32"/>
-        </w:rPr>
-      </w:pPr>
-      <w:r>
-        <w:rPr>
-          <w:rFonts w:ascii="Arial" w:hAnsi="Arial" w:cs="Arial"/>
-          <w:sz w:val="32"/>
-          <w:szCs w:val="32"/>
-        </w:rPr>
-        <w:t xml:space="preserve">The </w:t>
-      </w:r>
-      <w:proofErr w:type="spellStart"/>
-      <w:r>
-        <w:rPr>
-          <w:rFonts w:ascii="Arial" w:hAnsi="Arial" w:cs="Arial"/>
-          <w:sz w:val="32"/>
-          <w:szCs w:val="32"/>
-        </w:rPr>
-        <w:t>OrangeSH_Cache</w:t>
-      </w:r>
-      <w:proofErr w:type="spellEnd"/>
-      <w:r>
-        <w:rPr>
-          <w:rFonts w:ascii="Arial" w:hAnsi="Arial" w:cs="Arial"/>
-          <w:sz w:val="32"/>
-          <w:szCs w:val="32"/>
-        </w:rPr>
-        <w:t xml:space="preserve"> folder has cached files needed for the system and spawns on every </w:t>
-      </w:r>
-      <w:proofErr w:type="spellStart"/>
-      <w:r>
-        <w:rPr>
-          <w:rFonts w:ascii="Arial" w:hAnsi="Arial" w:cs="Arial"/>
-          <w:sz w:val="32"/>
-          <w:szCs w:val="32"/>
-        </w:rPr>
-        <w:t>startup</w:t>
-      </w:r>
-      <w:proofErr w:type="spellEnd"/>
-      <w:r>
-        <w:rPr>
-          <w:rFonts w:ascii="Arial" w:hAnsi="Arial" w:cs="Arial"/>
-          <w:sz w:val="32"/>
-          <w:szCs w:val="32"/>
-        </w:rPr>
-        <w:t>. To save you space, it will auto-delete when you use the command “exit” to exit the system.</w:t>
+        <w:t xml:space="preserve"> OrangeSH_Cache</w:t>
+      </w:r>
+    </w:p>
+    <w:p>
+      <w:pPr>
+        <w:pStyle w:val="ListParagraph"/>
+        <w:rPr>
+          <w:rFonts w:ascii="Arial" w:hAnsi="Arial" w:cs="Arial"/>
+          <w:sz w:val="32"/>
+          <w:szCs w:val="32"/>
+        </w:rPr>
+      </w:pPr>
+      <w:r>
+        <w:rPr>
+          <w:rFonts w:ascii="Arial" w:hAnsi="Arial" w:cs="Arial"/>
+          <w:sz w:val="32"/>
+          <w:szCs w:val="32"/>
+        </w:rPr>
+        <w:t>The OrangeSH_Cache folder has cached files needed for the system and spawns on every startup. To save you space, it will auto-delete when you use the command “exit” to exit the system.</w:t>
       </w:r>
     </w:p>
     <w:p>
@@ -1280,6 +1094,138 @@
         </w:rPr>
         <w:lastRenderedPageBreak/>
         <w:t>The reboot command automatically encrypts your home directory now and is changed to “logout”</w:t>
+      </w:r>
+    </w:p>
+    <w:p>
+      <w:pPr>
+        <w:rPr>
+          <w:rFonts w:ascii="Arial" w:hAnsi="Arial" w:cs="Arial"/>
+          <w:sz w:val="32"/>
+          <w:szCs w:val="32"/>
+        </w:rPr>
+      </w:pPr>
+    </w:p>
+    <w:p>
+      <w:pPr>
+        <w:pStyle w:val="ListParagraph"/>
+        <w:numPr>
+          <w:ilvl w:val="0"/>
+          <w:numId w:val="2"/>
+        </w:numPr>
+        <w:rPr>
+          <w:rFonts w:ascii="Arial" w:hAnsi="Arial" w:cs="Arial"/>
+          <w:sz w:val="32"/>
+          <w:szCs w:val="32"/>
+        </w:rPr>
+      </w:pPr>
+      <w:r>
+        <w:rPr>
+          <w:rFonts w:ascii="Arial" w:hAnsi="Arial" w:cs="Arial"/>
+          <w:b/>
+          <w:bCs/>
+          <w:sz w:val="32"/>
+          <w:szCs w:val="32"/>
+        </w:rPr>
+        <w:t>NEW: The OrangeShell Package Manager</w:t>
+      </w:r>
+      <w:r>
+        <w:rPr>
+          <w:rFonts w:ascii="Arial" w:hAnsi="Arial" w:cs="Arial"/>
+          <w:b/>
+          <w:bCs/>
+          <w:sz w:val="32"/>
+          <w:szCs w:val="32"/>
+        </w:rPr>
+        <w:t xml:space="preserve"> </w:t>
+      </w:r>
+      <w:r>
+        <w:rPr>
+          <w:rFonts w:ascii="Arial" w:hAnsi="Arial" w:cs="Arial"/>
+          <w:sz w:val="32"/>
+          <w:szCs w:val="32"/>
+        </w:rPr>
+        <w:t>(todo)</w:t>
+      </w:r>
+    </w:p>
+    <w:p>
+      <w:pPr>
+        <w:pStyle w:val="ListParagraph"/>
+        <w:rPr>
+          <w:rFonts w:ascii="Arial" w:hAnsi="Arial" w:cs="Arial"/>
+          <w:sz w:val="32"/>
+          <w:szCs w:val="32"/>
+        </w:rPr>
+      </w:pPr>
+      <w:r>
+        <w:rPr>
+          <w:rFonts w:ascii="Arial" w:hAnsi="Arial" w:cs="Arial"/>
+          <w:sz w:val="32"/>
+          <w:szCs w:val="32"/>
+        </w:rPr>
+        <w:t xml:space="preserve">The OrangeShell Package Manager or OPM is a command which you can use to install, remove or update OrangeShell packages without having to do a full system upgrade. This means that you can choose to install optional software, update a specific software or remove any software you don’t like. OPM files are located locally at </w:t>
+      </w:r>
+      <w:r>
+        <w:rPr>
+          <w:rFonts w:ascii="Arial" w:hAnsi="Arial" w:cs="Arial"/>
+          <w:i/>
+          <w:iCs/>
+          <w:sz w:val="32"/>
+          <w:szCs w:val="32"/>
+        </w:rPr>
+        <w:t xml:space="preserve">ROOT\System\OPM_Files </w:t>
+      </w:r>
+      <w:r>
+        <w:rPr>
+          <w:rFonts w:ascii="Arial" w:hAnsi="Arial" w:cs="Arial"/>
+          <w:sz w:val="32"/>
+          <w:szCs w:val="32"/>
+        </w:rPr>
+        <w:t xml:space="preserve">and the archive OPM looks at to install or update software is located at </w:t>
+      </w:r>
+      <w:hyperlink r:id="rId5" w:history="1">
+        <w:r>
+          <w:rPr>
+            <w:rStyle w:val="Hyperlink"/>
+            <w:rFonts w:ascii="Arial" w:hAnsi="Arial" w:cs="Arial"/>
+            <w:sz w:val="32"/>
+            <w:szCs w:val="32"/>
+          </w:rPr>
+          <w:t>http://opm.87fs.ml</w:t>
+        </w:r>
+      </w:hyperlink>
+      <w:r>
+        <w:rPr>
+          <w:rFonts w:ascii="Arial" w:hAnsi="Arial" w:cs="Arial"/>
+          <w:sz w:val="32"/>
+          <w:szCs w:val="32"/>
+        </w:rPr>
+        <w:t xml:space="preserve"> </w:t>
+      </w:r>
+    </w:p>
+    <w:p>
+      <w:pPr>
+        <w:pStyle w:val="ListParagraph"/>
+        <w:rPr>
+          <w:rFonts w:ascii="Arial" w:hAnsi="Arial" w:cs="Arial"/>
+          <w:sz w:val="32"/>
+          <w:szCs w:val="32"/>
+        </w:rPr>
+      </w:pPr>
+      <w:r>
+        <w:rPr>
+          <w:rFonts w:ascii="Arial" w:hAnsi="Arial" w:cs="Arial"/>
+          <w:sz w:val="32"/>
+          <w:szCs w:val="32"/>
+        </w:rPr>
+        <w:t>You can contact us to screen your software for safety and place it in the archive.</w:t>
+      </w:r>
+      <w:r>
+        <w:rPr>
+          <w:rFonts w:ascii="Arial" w:hAnsi="Arial" w:cs="Arial"/>
+          <w:sz w:val="32"/>
+          <w:szCs w:val="32"/>
+        </w:rPr>
+        <w:t xml:space="preserve"> To update existing software, you do the same procedure to contact us to screen your new software to update the archive. The archive is freely able to be browsed by using the link above via a browser.</w:t>
       </w:r>
     </w:p>
     <w:sectPr>
@@ -2031,6 +1977,29 @@
       <w:contextualSpacing/>
     </w:pPr>
   </w:style>
+  <w:style w:type="character" w:styleId="Hyperlink">
+    <w:name w:val="Hyperlink"/>
+    <w:basedOn w:val="DefaultParagraphFont"/>
+    <w:uiPriority w:val="99"/>
+    <w:unhideWhenUsed/>
+    <w:rsid w:val="00302AD9"/>
+    <w:rPr>
+      <w:color w:val="0563C1" w:themeColor="hyperlink"/>
+      <w:u w:val="single"/>
+    </w:rPr>
+  </w:style>
+  <w:style w:type="character" w:styleId="UnresolvedMention">
+    <w:name w:val="Unresolved Mention"/>
+    <w:basedOn w:val="DefaultParagraphFont"/>
+    <w:uiPriority w:val="99"/>
+    <w:semiHidden/>
+    <w:unhideWhenUsed/>
+    <w:rsid w:val="00302AD9"/>
+    <w:rPr>
+      <w:color w:val="605E5C"/>
+      <w:shd w:val="clear" w:color="auto" w:fill="E1DFDD"/>
+    </w:rPr>
+  </w:style>
 </w:styles>
 </file>
 

</xml_diff>